<commit_message>
Updated RPM and spec
</commit_message>
<xml_diff>
--- a/misc/MathJax RPM installation.docx
+++ b/misc/MathJax RPM installation.docx
@@ -50,7 +50,19 @@
         <w:rPr>
           <w:rStyle w:val="Code"/>
         </w:rPr>
-        <w:t>mathjax_node-0.2.0-1.x86-64.rpm</w:t>
+        <w:t>mathjax_node-0.</w:t>
+      </w:r>
+      <w:r>
+        <w:rPr>
+          <w:rStyle w:val="Code"/>
+        </w:rPr>
+        <w:t>3</w:t>
+      </w:r>
+      <w:r>
+        <w:rPr>
+          <w:rStyle w:val="Code"/>
+        </w:rPr>
+        <w:t>.0-1.x86-64.rpm</w:t>
       </w:r>
     </w:p>
     <w:p>
@@ -71,6 +83,63 @@
       <w:pPr>
         <w:pStyle w:val="Heading2"/>
       </w:pPr>
+      <w:r>
+        <w:t>Updating the RPM</w:t>
+      </w:r>
+    </w:p>
+    <w:p>
+      <w:r>
+        <w:t>You can update it like this:</w:t>
+      </w:r>
+    </w:p>
+    <w:p>
+      <w:pPr>
+        <w:pStyle w:val="ListParagraph"/>
+        <w:numPr>
+          <w:ilvl w:val="0"/>
+          <w:numId w:val="2"/>
+        </w:numPr>
+        <w:rPr>
+          <w:rStyle w:val="Code"/>
+        </w:rPr>
+      </w:pPr>
+      <w:r>
+        <w:rPr>
+          <w:rStyle w:val="Code"/>
+        </w:rPr>
+        <w:t xml:space="preserve">sudo yum </w:t>
+      </w:r>
+      <w:r>
+        <w:rPr>
+          <w:rStyle w:val="Code"/>
+        </w:rPr>
+        <w:t xml:space="preserve">update </w:t>
+      </w:r>
+      <w:r>
+        <w:rPr>
+          <w:rStyle w:val="Code"/>
+        </w:rPr>
+        <w:t>mathjax_node-0.</w:t>
+      </w:r>
+      <w:r>
+        <w:rPr>
+          <w:rStyle w:val="Code"/>
+        </w:rPr>
+        <w:t>3</w:t>
+      </w:r>
+      <w:r>
+        <w:rPr>
+          <w:rStyle w:val="Code"/>
+        </w:rPr>
+        <w:t>.0-1.x86-64.rpm</w:t>
+      </w:r>
+    </w:p>
+    <w:p>
+      <w:pPr>
+        <w:pStyle w:val="Heading2"/>
+      </w:pPr>
+      <w:bookmarkStart w:id="0" w:name="_GoBack"/>
+      <w:bookmarkEnd w:id="0"/>
       <w:r>
         <w:t>Testing the install</w:t>
       </w:r>
@@ -205,7 +274,19 @@
         <w:rPr>
           <w:rStyle w:val="Code"/>
         </w:rPr>
-        <w:t>mathjax_node-0.2.0.spec</w:t>
+        <w:t>mathjax_node-0.</w:t>
+      </w:r>
+      <w:r>
+        <w:rPr>
+          <w:rStyle w:val="Code"/>
+        </w:rPr>
+        <w:t>3</w:t>
+      </w:r>
+      <w:r>
+        <w:rPr>
+          <w:rStyle w:val="Code"/>
+        </w:rPr>
+        <w:t>.0.spec</w:t>
       </w:r>
       <w:r>
         <w:t xml:space="preserve"> in </w:t>
@@ -341,7 +422,19 @@
         <w:rPr>
           <w:rStyle w:val="Code"/>
         </w:rPr>
-        <w:t>/rpmbuildroot -ba mathjax_node-0.2.0.spec</w:t>
+        <w:t>/rpmbuildroot -ba mathjax_node-0.</w:t>
+      </w:r>
+      <w:r>
+        <w:rPr>
+          <w:rStyle w:val="Code"/>
+        </w:rPr>
+        <w:t>3</w:t>
+      </w:r>
+      <w:r>
+        <w:rPr>
+          <w:rStyle w:val="Code"/>
+        </w:rPr>
+        <w:t>.0.spec</w:t>
       </w:r>
     </w:p>
     <w:p>
@@ -361,7 +454,19 @@
         <w:rPr>
           <w:rStyle w:val="Code"/>
         </w:rPr>
-        <w:t>ld/RPMS/x86_64/mathjax_node-0.2.0-1.x86-64.rpm</w:t>
+        <w:t>ld/RPMS/x86_64/mathjax_node-0.</w:t>
+      </w:r>
+      <w:r>
+        <w:rPr>
+          <w:rStyle w:val="Code"/>
+        </w:rPr>
+        <w:t>3</w:t>
+      </w:r>
+      <w:r>
+        <w:rPr>
+          <w:rStyle w:val="Code"/>
+        </w:rPr>
+        <w:t>.0-1.x86-64.rpm</w:t>
       </w:r>
       <w:r>
         <w:t>.</w:t>
@@ -369,7 +474,14 @@
     </w:p>
     <w:p>
       <w:r>
-        <w:t xml:space="preserve">Note: I used the version number 0.2.0 from the </w:t>
+        <w:lastRenderedPageBreak/>
+        <w:t>Note: I used the version number 0.</w:t>
+      </w:r>
+      <w:r>
+        <w:t>3</w:t>
+      </w:r>
+      <w:r>
+        <w:t xml:space="preserve">.0 from the </w:t>
       </w:r>
       <w:r>
         <w:rPr>
@@ -380,8 +492,6 @@
       <w:r>
         <w:t xml:space="preserve"> file in the MathJax.node repository. This needs updating in the spec file when packaging a newer version.</w:t>
       </w:r>
-      <w:bookmarkStart w:id="0" w:name="_GoBack"/>
-      <w:bookmarkEnd w:id="0"/>
     </w:p>
     <w:sectPr>
       <w:pgSz w:w="11906" w:h="16838"/>

</xml_diff>

<commit_message>
Updated RPM to add dependencies.
</commit_message>
<xml_diff>
--- a/misc/MathJax RPM installation.docx
+++ b/misc/MathJax RPM installation.docx
@@ -62,7 +62,19 @@
         <w:rPr>
           <w:rStyle w:val="Code"/>
         </w:rPr>
-        <w:t>.0-1.x86-64.rpm</w:t>
+        <w:t>.0-</w:t>
+      </w:r>
+      <w:r>
+        <w:rPr>
+          <w:rStyle w:val="Code"/>
+        </w:rPr>
+        <w:t>2</w:t>
+      </w:r>
+      <w:r>
+        <w:rPr>
+          <w:rStyle w:val="Code"/>
+        </w:rPr>
+        <w:t>.x86-64.rpm</w:t>
       </w:r>
     </w:p>
     <w:p>
@@ -131,15 +143,25 @@
         <w:rPr>
           <w:rStyle w:val="Code"/>
         </w:rPr>
-        <w:t>.0-1.x86-64.rpm</w:t>
+        <w:t>.0-</w:t>
+      </w:r>
+      <w:r>
+        <w:rPr>
+          <w:rStyle w:val="Code"/>
+        </w:rPr>
+        <w:t>2</w:t>
+      </w:r>
+      <w:r>
+        <w:rPr>
+          <w:rStyle w:val="Code"/>
+        </w:rPr>
+        <w:t>.x86-64.rpm</w:t>
       </w:r>
     </w:p>
     <w:p>
       <w:pPr>
         <w:pStyle w:val="Heading2"/>
       </w:pPr>
-      <w:bookmarkStart w:id="0" w:name="_GoBack"/>
-      <w:bookmarkEnd w:id="0"/>
       <w:r>
         <w:t>Testing the install</w:t>
       </w:r>
@@ -466,7 +488,21 @@
         <w:rPr>
           <w:rStyle w:val="Code"/>
         </w:rPr>
-        <w:t>.0-1.x86-64.rpm</w:t>
+        <w:t>.0-</w:t>
+      </w:r>
+      <w:r>
+        <w:rPr>
+          <w:rStyle w:val="Code"/>
+        </w:rPr>
+        <w:t>2</w:t>
+      </w:r>
+      <w:bookmarkStart w:id="0" w:name="_GoBack"/>
+      <w:bookmarkEnd w:id="0"/>
+      <w:r>
+        <w:rPr>
+          <w:rStyle w:val="Code"/>
+        </w:rPr>
+        <w:t>.x86-64.rpm</w:t>
       </w:r>
       <w:r>
         <w:t>.</w:t>
@@ -491,6 +527,9 @@
       </w:r>
       <w:r>
         <w:t xml:space="preserve"> file in the MathJax.node repository. This needs updating in the spec file when packaging a newer version.</w:t>
+      </w:r>
+      <w:r>
+        <w:t xml:space="preserve"> If changing this version number, the ‘Release’ value should be set back to 1.</w:t>
       </w:r>
     </w:p>
     <w:sectPr>

</xml_diff>